<commit_message>
spring boot restful services
</commit_message>
<xml_diff>
--- a/Spring Microservices.docx
+++ b/Spring Microservices.docx
@@ -4059,6 +4059,7 @@
       <w:r>
         <w:rPr>
           <w:rFonts w:ascii="Franklin Gothic Book" w:hAnsi="Franklin Gothic Book"/>
+          <w:noProof/>
           <w:sz w:val="24"/>
           <w:szCs w:val="24"/>
         </w:rPr>
@@ -4128,6 +4129,7 @@
       <w:r>
         <w:rPr>
           <w:rFonts w:ascii="Franklin Gothic Book" w:hAnsi="Franklin Gothic Book"/>
+          <w:noProof/>
           <w:sz w:val="24"/>
           <w:szCs w:val="24"/>
         </w:rPr>
@@ -4169,6 +4171,1609 @@
         </w:drawing>
       </w:r>
     </w:p>
+    <w:p>
+      <w:pPr>
+        <w:rPr>
+          <w:rFonts w:ascii="Franklin Gothic Book" w:hAnsi="Franklin Gothic Book"/>
+          <w:sz w:val="24"/>
+          <w:szCs w:val="24"/>
+        </w:rPr>
+      </w:pPr>
+      <w:r>
+        <w:rPr>
+          <w:rFonts w:ascii="Franklin Gothic Book" w:hAnsi="Franklin Gothic Book"/>
+          <w:sz w:val="24"/>
+          <w:szCs w:val="24"/>
+          <w:highlight w:val="yellow"/>
+        </w:rPr>
+        <w:t>Different ways of passing the data to the webservice</w:t>
+      </w:r>
+    </w:p>
+    <w:p>
+      <w:pPr>
+        <w:pStyle w:val="ListParagraph"/>
+        <w:numPr>
+          <w:ilvl w:val="0"/>
+          <w:numId w:val="10"/>
+        </w:numPr>
+        <w:rPr>
+          <w:rFonts w:ascii="Franklin Gothic Book" w:hAnsi="Franklin Gothic Book"/>
+          <w:sz w:val="24"/>
+          <w:szCs w:val="24"/>
+        </w:rPr>
+      </w:pPr>
+      <w:r>
+        <w:rPr>
+          <w:rFonts w:ascii="Franklin Gothic Book" w:hAnsi="Franklin Gothic Book"/>
+          <w:sz w:val="24"/>
+          <w:szCs w:val="24"/>
+        </w:rPr>
+        <w:t>URL: You can pass data via url path</w:t>
+      </w:r>
+      <w:r>
+        <w:rPr>
+          <w:rFonts w:ascii="Franklin Gothic Book" w:hAnsi="Franklin Gothic Book"/>
+          <w:sz w:val="24"/>
+          <w:szCs w:val="24"/>
+        </w:rPr>
+        <w:t xml:space="preserve"> – simple data</w:t>
+      </w:r>
+    </w:p>
+    <w:p>
+      <w:pPr>
+        <w:pStyle w:val="ListParagraph"/>
+        <w:numPr>
+          <w:ilvl w:val="0"/>
+          <w:numId w:val="10"/>
+        </w:numPr>
+        <w:rPr>
+          <w:rFonts w:ascii="Franklin Gothic Book" w:hAnsi="Franklin Gothic Book"/>
+          <w:sz w:val="24"/>
+          <w:szCs w:val="24"/>
+        </w:rPr>
+      </w:pPr>
+      <w:r>
+        <w:rPr>
+          <w:rFonts w:ascii="Franklin Gothic Book" w:hAnsi="Franklin Gothic Book"/>
+          <w:sz w:val="24"/>
+          <w:szCs w:val="24"/>
+        </w:rPr>
+        <w:t>Body: You can pass data via request body</w:t>
+      </w:r>
+      <w:r>
+        <w:rPr>
+          <w:rFonts w:ascii="Franklin Gothic Book" w:hAnsi="Franklin Gothic Book"/>
+          <w:sz w:val="24"/>
+          <w:szCs w:val="24"/>
+        </w:rPr>
+        <w:t xml:space="preserve"> </w:t>
+      </w:r>
+      <w:r>
+        <w:rPr>
+          <w:rFonts w:ascii="Franklin Gothic Book" w:hAnsi="Franklin Gothic Book"/>
+          <w:sz w:val="24"/>
+          <w:szCs w:val="24"/>
+        </w:rPr>
+        <w:t>–</w:t>
+      </w:r>
+      <w:r>
+        <w:rPr>
+          <w:rFonts w:ascii="Franklin Gothic Book" w:hAnsi="Franklin Gothic Book"/>
+          <w:sz w:val="24"/>
+          <w:szCs w:val="24"/>
+        </w:rPr>
+        <w:t xml:space="preserve"> JSON</w:t>
+      </w:r>
+    </w:p>
+    <w:p>
+      <w:pPr>
+        <w:rPr>
+          <w:rFonts w:ascii="Franklin Gothic Book" w:hAnsi="Franklin Gothic Book"/>
+          <w:sz w:val="24"/>
+          <w:szCs w:val="24"/>
+        </w:rPr>
+      </w:pPr>
+    </w:p>
+    <w:p>
+      <w:pPr>
+        <w:rPr>
+          <w:rFonts w:ascii="Franklin Gothic Book" w:hAnsi="Franklin Gothic Book"/>
+          <w:sz w:val="24"/>
+          <w:szCs w:val="24"/>
+        </w:rPr>
+      </w:pPr>
+      <w:r>
+        <w:rPr>
+          <w:rFonts w:ascii="Franklin Gothic Book" w:hAnsi="Franklin Gothic Book"/>
+          <w:sz w:val="24"/>
+          <w:szCs w:val="24"/>
+        </w:rPr>
+        <w:t>api/profile/100</w:t>
+      </w:r>
+    </w:p>
+    <w:p>
+      <w:pPr>
+        <w:rPr>
+          <w:rFonts w:ascii="Franklin Gothic Book" w:hAnsi="Franklin Gothic Book"/>
+          <w:sz w:val="24"/>
+          <w:szCs w:val="24"/>
+        </w:rPr>
+      </w:pPr>
+      <w:r>
+        <w:rPr>
+          <w:rFonts w:ascii="Franklin Gothic Book" w:hAnsi="Franklin Gothic Book"/>
+          <w:sz w:val="24"/>
+          <w:szCs w:val="24"/>
+        </w:rPr>
+        <w:t>api/profile/200</w:t>
+      </w:r>
+    </w:p>
+    <w:p>
+      <w:pPr>
+        <w:rPr>
+          <w:rFonts w:ascii="Franklin Gothic Book" w:hAnsi="Franklin Gothic Book"/>
+          <w:sz w:val="24"/>
+          <w:szCs w:val="24"/>
+        </w:rPr>
+      </w:pPr>
+      <w:r>
+        <w:rPr>
+          <w:rFonts w:ascii="Franklin Gothic Book" w:hAnsi="Franklin Gothic Book"/>
+          <w:sz w:val="24"/>
+          <w:szCs w:val="24"/>
+        </w:rPr>
+        <w:t>api/profile/300</w:t>
+      </w:r>
+    </w:p>
+    <w:p>
+      <w:pPr>
+        <w:rPr>
+          <w:rFonts w:ascii="Franklin Gothic Book" w:hAnsi="Franklin Gothic Book"/>
+          <w:sz w:val="24"/>
+          <w:szCs w:val="24"/>
+        </w:rPr>
+      </w:pPr>
+      <w:r>
+        <w:rPr>
+          <w:rFonts w:ascii="Franklin Gothic Book" w:hAnsi="Franklin Gothic Book"/>
+          <w:sz w:val="24"/>
+          <w:szCs w:val="24"/>
+        </w:rPr>
+        <w:br/>
+        <w:t>@GetMapping(“/api/profile/{x}”), @PostMapping(“/api/profile/{x}”)</w:t>
+      </w:r>
+      <w:r>
+        <w:rPr>
+          <w:rFonts w:ascii="Franklin Gothic Book" w:hAnsi="Franklin Gothic Book"/>
+          <w:sz w:val="24"/>
+          <w:szCs w:val="24"/>
+        </w:rPr>
+        <w:br/>
+        <w:t>@PathVariable(“x”) int id;</w:t>
+      </w:r>
+    </w:p>
+    <w:p>
+      <w:pPr>
+        <w:rPr>
+          <w:rFonts w:ascii="Franklin Gothic Book" w:hAnsi="Franklin Gothic Book"/>
+          <w:sz w:val="24"/>
+          <w:szCs w:val="24"/>
+        </w:rPr>
+      </w:pPr>
+      <w:r>
+        <w:rPr>
+          <w:rFonts w:ascii="Franklin Gothic Book" w:hAnsi="Franklin Gothic Book"/>
+          <w:sz w:val="24"/>
+          <w:szCs w:val="24"/>
+        </w:rPr>
+        <w:t xml:space="preserve">@PathVariable(“x”) is going to extract the value associated with x and injects to the variable </w:t>
+      </w:r>
+    </w:p>
+    <w:p>
+      <w:pPr>
+        <w:rPr>
+          <w:rFonts w:ascii="Franklin Gothic Book" w:hAnsi="Franklin Gothic Book"/>
+          <w:sz w:val="24"/>
+          <w:szCs w:val="24"/>
+        </w:rPr>
+      </w:pPr>
+      <w:r>
+        <w:rPr>
+          <w:rFonts w:ascii="Franklin Gothic Book" w:hAnsi="Franklin Gothic Book"/>
+          <w:sz w:val="24"/>
+          <w:szCs w:val="24"/>
+        </w:rPr>
+        <w:t>The above code is sending the data via URL path</w:t>
+      </w:r>
+    </w:p>
+    <w:p>
+      <w:pPr>
+        <w:rPr>
+          <w:rFonts w:ascii="Franklin Gothic Book" w:hAnsi="Franklin Gothic Book"/>
+          <w:sz w:val="24"/>
+          <w:szCs w:val="24"/>
+        </w:rPr>
+      </w:pPr>
+      <w:r>
+        <w:rPr>
+          <w:rFonts w:ascii="Franklin Gothic Book" w:hAnsi="Franklin Gothic Book"/>
+          <w:sz w:val="24"/>
+          <w:szCs w:val="24"/>
+        </w:rPr>
+        <w:t>When you are entering complex data it is send in JSON format</w:t>
+      </w:r>
+      <w:r>
+        <w:rPr>
+          <w:rFonts w:ascii="Franklin Gothic Book" w:hAnsi="Franklin Gothic Book"/>
+          <w:sz w:val="24"/>
+          <w:szCs w:val="24"/>
+        </w:rPr>
+        <w:br/>
+        <w:t>{ “name” : “Abc”, “phone”:99999, “dob”:”1998-10-25” }</w:t>
+      </w:r>
+    </w:p>
+    <w:p>
+      <w:pPr>
+        <w:rPr>
+          <w:rFonts w:ascii="Franklin Gothic Book" w:hAnsi="Franklin Gothic Book"/>
+          <w:sz w:val="24"/>
+          <w:szCs w:val="24"/>
+        </w:rPr>
+      </w:pPr>
+      <w:r>
+        <w:rPr>
+          <w:rFonts w:ascii="Franklin Gothic Book" w:hAnsi="Franklin Gothic Book"/>
+          <w:sz w:val="24"/>
+          <w:szCs w:val="24"/>
+        </w:rPr>
+        <w:lastRenderedPageBreak/>
+        <w:t>@RequestBody: This annotation extracts the data from the request body, and maps to the java object</w:t>
+      </w:r>
+    </w:p>
+    <w:p>
+      <w:pPr>
+        <w:rPr>
+          <w:rFonts w:ascii="Franklin Gothic Book" w:hAnsi="Franklin Gothic Book"/>
+          <w:sz w:val="24"/>
+          <w:szCs w:val="24"/>
+        </w:rPr>
+      </w:pPr>
+      <w:r>
+        <w:rPr>
+          <w:rFonts w:ascii="Franklin Gothic Book" w:hAnsi="Franklin Gothic Book"/>
+          <w:sz w:val="24"/>
+          <w:szCs w:val="24"/>
+        </w:rPr>
+        <w:t>store(</w:t>
+      </w:r>
+      <w:r>
+        <w:rPr>
+          <w:rFonts w:ascii="Franklin Gothic Book" w:hAnsi="Franklin Gothic Book"/>
+          <w:sz w:val="24"/>
+          <w:szCs w:val="24"/>
+        </w:rPr>
+        <w:t>@RequestBody Profile pr</w:t>
+      </w:r>
+      <w:r>
+        <w:rPr>
+          <w:rFonts w:ascii="Franklin Gothic Book" w:hAnsi="Franklin Gothic Book"/>
+          <w:sz w:val="24"/>
+          <w:szCs w:val="24"/>
+        </w:rPr>
+        <w:t xml:space="preserve">) { } </w:t>
+      </w:r>
+    </w:p>
+    <w:p>
+      <w:pPr>
+        <w:rPr>
+          <w:rFonts w:ascii="Franklin Gothic Book" w:hAnsi="Franklin Gothic Book"/>
+          <w:sz w:val="24"/>
+          <w:szCs w:val="24"/>
+        </w:rPr>
+      </w:pPr>
+      <w:r>
+        <w:rPr>
+          <w:rFonts w:ascii="Franklin Gothic Book" w:hAnsi="Franklin Gothic Book"/>
+          <w:sz w:val="24"/>
+          <w:szCs w:val="24"/>
+        </w:rPr>
+        <w:t>class Profile { name, phone, dob }</w:t>
+      </w:r>
+    </w:p>
+    <w:p>
+      <w:pPr>
+        <w:rPr>
+          <w:rFonts w:ascii="Franklin Gothic Book" w:hAnsi="Franklin Gothic Book"/>
+          <w:sz w:val="24"/>
+          <w:szCs w:val="24"/>
+        </w:rPr>
+      </w:pPr>
+    </w:p>
+    <w:p>
+      <w:pPr>
+        <w:rPr>
+          <w:rFonts w:ascii="Franklin Gothic Book" w:hAnsi="Franklin Gothic Book"/>
+          <w:sz w:val="24"/>
+          <w:szCs w:val="24"/>
+        </w:rPr>
+      </w:pPr>
+      <w:r>
+        <w:rPr>
+          <w:rFonts w:ascii="Franklin Gothic Book" w:hAnsi="Franklin Gothic Book"/>
+          <w:sz w:val="24"/>
+          <w:szCs w:val="24"/>
+          <w:highlight w:val="yellow"/>
+        </w:rPr>
+        <w:t>Profile.java</w:t>
+      </w:r>
+    </w:p>
+    <w:p>
+      <w:pPr>
+        <w:rPr>
+          <w:rFonts w:ascii="Franklin Gothic Book" w:hAnsi="Franklin Gothic Book"/>
+          <w:sz w:val="24"/>
+          <w:szCs w:val="24"/>
+        </w:rPr>
+      </w:pPr>
+      <w:r>
+        <w:rPr>
+          <w:rFonts w:ascii="Franklin Gothic Book" w:hAnsi="Franklin Gothic Book"/>
+          <w:sz w:val="24"/>
+          <w:szCs w:val="24"/>
+        </w:rPr>
+        <w:drawing>
+          <wp:inline distT="0" distB="0" distL="0" distR="0" wp14:anchorId="17CE53B8" wp14:editId="6C0EB580">
+            <wp:extent cx="5943600" cy="4524375"/>
+            <wp:effectExtent l="0" t="0" r="0" b="9525"/>
+            <wp:docPr id="1575325981" name="Picture 1"/>
+            <wp:cNvGraphicFramePr>
+              <a:graphicFrameLocks xmlns:a="http://schemas.openxmlformats.org/drawingml/2006/main" noChangeAspect="1"/>
+            </wp:cNvGraphicFramePr>
+            <a:graphic xmlns:a="http://schemas.openxmlformats.org/drawingml/2006/main">
+              <a:graphicData uri="http://schemas.openxmlformats.org/drawingml/2006/picture">
+                <pic:pic xmlns:pic="http://schemas.openxmlformats.org/drawingml/2006/picture">
+                  <pic:nvPicPr>
+                    <pic:cNvPr id="1575325981" name=""/>
+                    <pic:cNvPicPr/>
+                  </pic:nvPicPr>
+                  <pic:blipFill>
+                    <a:blip r:embed="rId32"/>
+                    <a:stretch>
+                      <a:fillRect/>
+                    </a:stretch>
+                  </pic:blipFill>
+                  <pic:spPr>
+                    <a:xfrm>
+                      <a:off x="0" y="0"/>
+                      <a:ext cx="5943600" cy="4524375"/>
+                    </a:xfrm>
+                    <a:prstGeom prst="rect">
+                      <a:avLst/>
+                    </a:prstGeom>
+                  </pic:spPr>
+                </pic:pic>
+              </a:graphicData>
+            </a:graphic>
+          </wp:inline>
+        </w:drawing>
+      </w:r>
+    </w:p>
+    <w:p>
+      <w:pPr>
+        <w:rPr>
+          <w:rFonts w:ascii="Franklin Gothic Book" w:hAnsi="Franklin Gothic Book"/>
+          <w:sz w:val="24"/>
+          <w:szCs w:val="24"/>
+        </w:rPr>
+      </w:pPr>
+      <w:r>
+        <w:rPr>
+          <w:rFonts w:ascii="Franklin Gothic Book" w:hAnsi="Franklin Gothic Book"/>
+          <w:sz w:val="24"/>
+          <w:szCs w:val="24"/>
+        </w:rPr>
+        <w:t>Create a webservice that accepts data in the url &amp; the request body</w:t>
+      </w:r>
+    </w:p>
+    <w:p>
+      <w:pPr>
+        <w:rPr>
+          <w:rFonts w:ascii="Franklin Gothic Book" w:hAnsi="Franklin Gothic Book"/>
+          <w:sz w:val="24"/>
+          <w:szCs w:val="24"/>
+        </w:rPr>
+      </w:pPr>
+    </w:p>
+    <w:p>
+      <w:pPr>
+        <w:rPr>
+          <w:rFonts w:ascii="Franklin Gothic Book" w:hAnsi="Franklin Gothic Book"/>
+          <w:sz w:val="24"/>
+          <w:szCs w:val="24"/>
+        </w:rPr>
+      </w:pPr>
+      <w:r>
+        <w:rPr>
+          <w:rFonts w:ascii="Franklin Gothic Book" w:hAnsi="Franklin Gothic Book"/>
+          <w:sz w:val="24"/>
+          <w:szCs w:val="24"/>
+          <w:highlight w:val="yellow"/>
+        </w:rPr>
+        <w:t>ProfileController.java</w:t>
+      </w:r>
+    </w:p>
+    <w:p>
+      <w:pPr>
+        <w:rPr>
+          <w:rFonts w:ascii="Franklin Gothic Book" w:hAnsi="Franklin Gothic Book"/>
+          <w:sz w:val="24"/>
+          <w:szCs w:val="24"/>
+        </w:rPr>
+      </w:pPr>
+      <w:r>
+        <w:rPr>
+          <w:rFonts w:ascii="Franklin Gothic Book" w:hAnsi="Franklin Gothic Book"/>
+          <w:sz w:val="24"/>
+          <w:szCs w:val="24"/>
+        </w:rPr>
+        <w:lastRenderedPageBreak/>
+        <w:drawing>
+          <wp:inline distT="0" distB="0" distL="0" distR="0" wp14:anchorId="5B45AB98" wp14:editId="3A517667">
+            <wp:extent cx="5943600" cy="3201035"/>
+            <wp:effectExtent l="0" t="0" r="0" b="0"/>
+            <wp:docPr id="1202021370" name="Picture 1"/>
+            <wp:cNvGraphicFramePr>
+              <a:graphicFrameLocks xmlns:a="http://schemas.openxmlformats.org/drawingml/2006/main" noChangeAspect="1"/>
+            </wp:cNvGraphicFramePr>
+            <a:graphic xmlns:a="http://schemas.openxmlformats.org/drawingml/2006/main">
+              <a:graphicData uri="http://schemas.openxmlformats.org/drawingml/2006/picture">
+                <pic:pic xmlns:pic="http://schemas.openxmlformats.org/drawingml/2006/picture">
+                  <pic:nvPicPr>
+                    <pic:cNvPr id="1202021370" name=""/>
+                    <pic:cNvPicPr/>
+                  </pic:nvPicPr>
+                  <pic:blipFill>
+                    <a:blip r:embed="rId33"/>
+                    <a:stretch>
+                      <a:fillRect/>
+                    </a:stretch>
+                  </pic:blipFill>
+                  <pic:spPr>
+                    <a:xfrm>
+                      <a:off x="0" y="0"/>
+                      <a:ext cx="5943600" cy="3201035"/>
+                    </a:xfrm>
+                    <a:prstGeom prst="rect">
+                      <a:avLst/>
+                    </a:prstGeom>
+                  </pic:spPr>
+                </pic:pic>
+              </a:graphicData>
+            </a:graphic>
+          </wp:inline>
+        </w:drawing>
+      </w:r>
+      <w:r>
+        <w:rPr>
+          <w:rFonts w:ascii="Franklin Gothic Book" w:hAnsi="Franklin Gothic Book"/>
+          <w:sz w:val="24"/>
+          <w:szCs w:val="24"/>
+        </w:rPr>
+        <w:drawing>
+          <wp:inline distT="0" distB="0" distL="0" distR="0" wp14:anchorId="3B1530A7" wp14:editId="0D5681D5">
+            <wp:extent cx="5943600" cy="1772920"/>
+            <wp:effectExtent l="0" t="0" r="0" b="0"/>
+            <wp:docPr id="1018473762" name="Picture 1"/>
+            <wp:cNvGraphicFramePr>
+              <a:graphicFrameLocks xmlns:a="http://schemas.openxmlformats.org/drawingml/2006/main" noChangeAspect="1"/>
+            </wp:cNvGraphicFramePr>
+            <a:graphic xmlns:a="http://schemas.openxmlformats.org/drawingml/2006/main">
+              <a:graphicData uri="http://schemas.openxmlformats.org/drawingml/2006/picture">
+                <pic:pic xmlns:pic="http://schemas.openxmlformats.org/drawingml/2006/picture">
+                  <pic:nvPicPr>
+                    <pic:cNvPr id="1018473762" name=""/>
+                    <pic:cNvPicPr/>
+                  </pic:nvPicPr>
+                  <pic:blipFill>
+                    <a:blip r:embed="rId34"/>
+                    <a:stretch>
+                      <a:fillRect/>
+                    </a:stretch>
+                  </pic:blipFill>
+                  <pic:spPr>
+                    <a:xfrm>
+                      <a:off x="0" y="0"/>
+                      <a:ext cx="5943600" cy="1772920"/>
+                    </a:xfrm>
+                    <a:prstGeom prst="rect">
+                      <a:avLst/>
+                    </a:prstGeom>
+                  </pic:spPr>
+                </pic:pic>
+              </a:graphicData>
+            </a:graphic>
+          </wp:inline>
+        </w:drawing>
+      </w:r>
+    </w:p>
+    <w:p>
+      <w:pPr>
+        <w:rPr>
+          <w:rFonts w:ascii="Franklin Gothic Book" w:hAnsi="Franklin Gothic Book"/>
+          <w:sz w:val="24"/>
+          <w:szCs w:val="24"/>
+        </w:rPr>
+      </w:pPr>
+      <w:r>
+        <w:rPr>
+          <w:rFonts w:ascii="Franklin Gothic Book" w:hAnsi="Franklin Gothic Book"/>
+          <w:sz w:val="24"/>
+          <w:szCs w:val="24"/>
+          <w:highlight w:val="yellow"/>
+        </w:rPr>
+        <w:t>Output:</w:t>
+      </w:r>
+    </w:p>
+    <w:p>
+      <w:pPr>
+        <w:rPr>
+          <w:rFonts w:ascii="Franklin Gothic Book" w:hAnsi="Franklin Gothic Book"/>
+          <w:sz w:val="24"/>
+          <w:szCs w:val="24"/>
+        </w:rPr>
+      </w:pPr>
+      <w:r>
+        <w:rPr>
+          <w:rFonts w:ascii="Franklin Gothic Book" w:hAnsi="Franklin Gothic Book"/>
+          <w:sz w:val="24"/>
+          <w:szCs w:val="24"/>
+        </w:rPr>
+        <w:lastRenderedPageBreak/>
+        <w:drawing>
+          <wp:inline distT="0" distB="0" distL="0" distR="0" wp14:anchorId="3F9D8F4F" wp14:editId="3AEF8303">
+            <wp:extent cx="5943600" cy="5918200"/>
+            <wp:effectExtent l="0" t="0" r="0" b="6350"/>
+            <wp:docPr id="502190538" name="Picture 1"/>
+            <wp:cNvGraphicFramePr>
+              <a:graphicFrameLocks xmlns:a="http://schemas.openxmlformats.org/drawingml/2006/main" noChangeAspect="1"/>
+            </wp:cNvGraphicFramePr>
+            <a:graphic xmlns:a="http://schemas.openxmlformats.org/drawingml/2006/main">
+              <a:graphicData uri="http://schemas.openxmlformats.org/drawingml/2006/picture">
+                <pic:pic xmlns:pic="http://schemas.openxmlformats.org/drawingml/2006/picture">
+                  <pic:nvPicPr>
+                    <pic:cNvPr id="502190538" name=""/>
+                    <pic:cNvPicPr/>
+                  </pic:nvPicPr>
+                  <pic:blipFill>
+                    <a:blip r:embed="rId35"/>
+                    <a:stretch>
+                      <a:fillRect/>
+                    </a:stretch>
+                  </pic:blipFill>
+                  <pic:spPr>
+                    <a:xfrm>
+                      <a:off x="0" y="0"/>
+                      <a:ext cx="5943600" cy="5918200"/>
+                    </a:xfrm>
+                    <a:prstGeom prst="rect">
+                      <a:avLst/>
+                    </a:prstGeom>
+                  </pic:spPr>
+                </pic:pic>
+              </a:graphicData>
+            </a:graphic>
+          </wp:inline>
+        </w:drawing>
+      </w:r>
+    </w:p>
+    <w:p>
+      <w:pPr>
+        <w:rPr>
+          <w:rFonts w:ascii="Franklin Gothic Book" w:hAnsi="Franklin Gothic Book"/>
+          <w:sz w:val="24"/>
+          <w:szCs w:val="24"/>
+        </w:rPr>
+      </w:pPr>
+    </w:p>
+    <w:p>
+      <w:pPr>
+        <w:rPr>
+          <w:rFonts w:ascii="Franklin Gothic Book" w:hAnsi="Franklin Gothic Book"/>
+          <w:sz w:val="24"/>
+          <w:szCs w:val="24"/>
+        </w:rPr>
+      </w:pPr>
+      <w:r>
+        <w:rPr>
+          <w:rFonts w:ascii="Franklin Gothic Book" w:hAnsi="Franklin Gothic Book"/>
+          <w:sz w:val="24"/>
+          <w:szCs w:val="24"/>
+          <w:highlight w:val="yellow"/>
+        </w:rPr>
+        <w:t>Spring Data Jpa</w:t>
+      </w:r>
+    </w:p>
+    <w:p>
+      <w:pPr>
+        <w:rPr>
+          <w:rFonts w:ascii="Franklin Gothic Book" w:hAnsi="Franklin Gothic Book"/>
+          <w:sz w:val="24"/>
+          <w:szCs w:val="24"/>
+        </w:rPr>
+      </w:pPr>
+      <w:r>
+        <w:rPr>
+          <w:rFonts w:ascii="Franklin Gothic Book" w:hAnsi="Franklin Gothic Book"/>
+          <w:sz w:val="24"/>
+          <w:szCs w:val="24"/>
+        </w:rPr>
+        <w:t>It is a library which can automate DB connections &amp; DB logics</w:t>
+      </w:r>
+    </w:p>
+    <w:p>
+      <w:pPr>
+        <w:rPr>
+          <w:rFonts w:ascii="Franklin Gothic Book" w:hAnsi="Franklin Gothic Book"/>
+          <w:sz w:val="24"/>
+          <w:szCs w:val="24"/>
+        </w:rPr>
+      </w:pPr>
+      <w:r>
+        <w:rPr>
+          <w:rFonts w:ascii="Franklin Gothic Book" w:hAnsi="Franklin Gothic Book"/>
+          <w:sz w:val="24"/>
+          <w:szCs w:val="24"/>
+        </w:rPr>
+        <w:t>For DB connections you must provide DB credentials in the application.properties</w:t>
+      </w:r>
+    </w:p>
+    <w:p>
+      <w:pPr>
+        <w:rPr>
+          <w:rFonts w:ascii="Franklin Gothic Book" w:hAnsi="Franklin Gothic Book"/>
+          <w:sz w:val="24"/>
+          <w:szCs w:val="24"/>
+        </w:rPr>
+      </w:pPr>
+      <w:r>
+        <w:rPr>
+          <w:rFonts w:ascii="Franklin Gothic Book" w:hAnsi="Franklin Gothic Book"/>
+          <w:sz w:val="24"/>
+          <w:szCs w:val="24"/>
+        </w:rPr>
+        <w:t>For DB logics it provides some inbuilt interfaces called Repository interfaces to that you must provide the entity class details</w:t>
+      </w:r>
+    </w:p>
+    <w:p>
+      <w:pPr>
+        <w:rPr>
+          <w:rFonts w:ascii="Franklin Gothic Book" w:hAnsi="Franklin Gothic Book"/>
+          <w:sz w:val="24"/>
+          <w:szCs w:val="24"/>
+        </w:rPr>
+      </w:pPr>
+      <w:r>
+        <w:rPr>
+          <w:rFonts w:ascii="Franklin Gothic Book" w:hAnsi="Franklin Gothic Book"/>
+          <w:sz w:val="24"/>
+          <w:szCs w:val="24"/>
+          <w:highlight w:val="yellow"/>
+        </w:rPr>
+        <w:t>Entity Class;</w:t>
+      </w:r>
+      <w:r>
+        <w:rPr>
+          <w:rFonts w:ascii="Franklin Gothic Book" w:hAnsi="Franklin Gothic Book"/>
+          <w:sz w:val="24"/>
+          <w:szCs w:val="24"/>
+        </w:rPr>
+        <w:t xml:space="preserve"> It is a class that provides table &amp; primary information’s </w:t>
+      </w:r>
+    </w:p>
+    <w:p>
+      <w:pPr>
+        <w:rPr>
+          <w:rFonts w:ascii="Franklin Gothic Book" w:hAnsi="Franklin Gothic Book"/>
+          <w:sz w:val="24"/>
+          <w:szCs w:val="24"/>
+        </w:rPr>
+      </w:pPr>
+      <w:r>
+        <w:rPr>
+          <w:rFonts w:ascii="Franklin Gothic Book" w:hAnsi="Franklin Gothic Book"/>
+          <w:sz w:val="24"/>
+          <w:szCs w:val="24"/>
+          <w:highlight w:val="yellow"/>
+        </w:rPr>
+        <w:t>Profile table :</w:t>
+      </w:r>
+      <w:r>
+        <w:rPr>
+          <w:rFonts w:ascii="Franklin Gothic Book" w:hAnsi="Franklin Gothic Book"/>
+          <w:sz w:val="24"/>
+          <w:szCs w:val="24"/>
+        </w:rPr>
+        <w:t xml:space="preserve"> id, name, dob</w:t>
+      </w:r>
+    </w:p>
+    <w:p>
+      <w:pPr>
+        <w:rPr>
+          <w:rFonts w:ascii="Franklin Gothic Book" w:hAnsi="Franklin Gothic Book"/>
+          <w:sz w:val="24"/>
+          <w:szCs w:val="24"/>
+        </w:rPr>
+      </w:pPr>
+      <w:r>
+        <w:rPr>
+          <w:rFonts w:ascii="Franklin Gothic Book" w:hAnsi="Franklin Gothic Book"/>
+          <w:sz w:val="24"/>
+          <w:szCs w:val="24"/>
+        </w:rPr>
+        <w:lastRenderedPageBreak/>
+        <w:t>@Entity</w:t>
+      </w:r>
+      <w:r>
+        <w:rPr>
+          <w:rFonts w:ascii="Franklin Gothic Book" w:hAnsi="Franklin Gothic Book"/>
+          <w:sz w:val="24"/>
+          <w:szCs w:val="24"/>
+        </w:rPr>
+        <w:br/>
+        <w:t>@Table(name = “profile”)</w:t>
+      </w:r>
+      <w:r>
+        <w:rPr>
+          <w:rFonts w:ascii="Franklin Gothic Book" w:hAnsi="Franklin Gothic Book"/>
+          <w:sz w:val="24"/>
+          <w:szCs w:val="24"/>
+        </w:rPr>
+        <w:t xml:space="preserve"> // optional if class name &amp; tables names are same</w:t>
+      </w:r>
+      <w:r>
+        <w:rPr>
+          <w:rFonts w:ascii="Franklin Gothic Book" w:hAnsi="Franklin Gothic Book"/>
+          <w:sz w:val="24"/>
+          <w:szCs w:val="24"/>
+        </w:rPr>
+        <w:br/>
+        <w:t xml:space="preserve">class Profile { </w:t>
+      </w:r>
+      <w:r>
+        <w:rPr>
+          <w:rFonts w:ascii="Franklin Gothic Book" w:hAnsi="Franklin Gothic Book"/>
+          <w:sz w:val="24"/>
+          <w:szCs w:val="24"/>
+        </w:rPr>
+        <w:br/>
+        <w:t xml:space="preserve">       @Column(name = “id”) private int pid;</w:t>
+      </w:r>
+      <w:r>
+        <w:rPr>
+          <w:rFonts w:ascii="Franklin Gothic Book" w:hAnsi="Franklin Gothic Book"/>
+          <w:sz w:val="24"/>
+          <w:szCs w:val="24"/>
+        </w:rPr>
+        <w:br/>
+        <w:t xml:space="preserve">       @Column(name = “name”) private String pname;</w:t>
+      </w:r>
+      <w:r>
+        <w:rPr>
+          <w:rFonts w:ascii="Franklin Gothic Book" w:hAnsi="Franklin Gothic Book"/>
+          <w:sz w:val="24"/>
+          <w:szCs w:val="24"/>
+        </w:rPr>
+        <w:br/>
+        <w:t xml:space="preserve">       @Column(name = “dob”) private LocalDate pdob;</w:t>
+      </w:r>
+      <w:r>
+        <w:rPr>
+          <w:rFonts w:ascii="Franklin Gothic Book" w:hAnsi="Franklin Gothic Book"/>
+          <w:sz w:val="24"/>
+          <w:szCs w:val="24"/>
+        </w:rPr>
+        <w:br/>
+        <w:t>}</w:t>
+      </w:r>
+    </w:p>
+    <w:p>
+      <w:pPr>
+        <w:rPr>
+          <w:rFonts w:ascii="Franklin Gothic Book" w:hAnsi="Franklin Gothic Book"/>
+          <w:sz w:val="24"/>
+          <w:szCs w:val="24"/>
+        </w:rPr>
+      </w:pPr>
+      <w:r>
+        <w:rPr>
+          <w:rFonts w:ascii="Franklin Gothic Book" w:hAnsi="Franklin Gothic Book"/>
+          <w:sz w:val="24"/>
+          <w:szCs w:val="24"/>
+        </w:rPr>
+        <w:t>You can name your properties same as column names to directly map the object to the table without using @Column</w:t>
+      </w:r>
+    </w:p>
+    <w:p>
+      <w:pPr>
+        <w:rPr>
+          <w:rFonts w:ascii="Franklin Gothic Book" w:hAnsi="Franklin Gothic Book"/>
+          <w:sz w:val="24"/>
+          <w:szCs w:val="24"/>
+        </w:rPr>
+      </w:pPr>
+      <w:r>
+        <w:rPr>
+          <w:rFonts w:ascii="Franklin Gothic Book" w:hAnsi="Franklin Gothic Book"/>
+          <w:sz w:val="24"/>
+          <w:szCs w:val="24"/>
+        </w:rPr>
+        <w:t>@Entity</w:t>
+      </w:r>
+      <w:r>
+        <w:rPr>
+          <w:rFonts w:ascii="Franklin Gothic Book" w:hAnsi="Franklin Gothic Book"/>
+          <w:sz w:val="24"/>
+          <w:szCs w:val="24"/>
+        </w:rPr>
+        <w:br/>
+        <w:t>@Table(name = “profile”)</w:t>
+      </w:r>
+      <w:r>
+        <w:rPr>
+          <w:rFonts w:ascii="Franklin Gothic Book" w:hAnsi="Franklin Gothic Book"/>
+          <w:sz w:val="24"/>
+          <w:szCs w:val="24"/>
+        </w:rPr>
+        <w:br/>
+        <w:t xml:space="preserve">class Profile { </w:t>
+      </w:r>
+      <w:r>
+        <w:rPr>
+          <w:rFonts w:ascii="Franklin Gothic Book" w:hAnsi="Franklin Gothic Book"/>
+          <w:sz w:val="24"/>
+          <w:szCs w:val="24"/>
+        </w:rPr>
+        <w:br/>
+      </w:r>
+      <w:r>
+        <w:rPr>
+          <w:rFonts w:ascii="Franklin Gothic Book" w:hAnsi="Franklin Gothic Book"/>
+          <w:sz w:val="24"/>
+          <w:szCs w:val="24"/>
+        </w:rPr>
+        <w:t xml:space="preserve">    </w:t>
+      </w:r>
+      <w:r>
+        <w:rPr>
+          <w:rFonts w:ascii="Franklin Gothic Book" w:hAnsi="Franklin Gothic Book"/>
+          <w:sz w:val="24"/>
+          <w:szCs w:val="24"/>
+        </w:rPr>
+        <w:t>@Id</w:t>
+      </w:r>
+      <w:r>
+        <w:rPr>
+          <w:rFonts w:ascii="Franklin Gothic Book" w:hAnsi="Franklin Gothic Book"/>
+          <w:sz w:val="24"/>
+          <w:szCs w:val="24"/>
+        </w:rPr>
+        <w:br/>
+        <w:t xml:space="preserve">    </w:t>
+      </w:r>
+      <w:r>
+        <w:rPr>
+          <w:rFonts w:ascii="Franklin Gothic Book" w:hAnsi="Franklin Gothic Book"/>
+          <w:sz w:val="24"/>
+          <w:szCs w:val="24"/>
+        </w:rPr>
+        <w:t>private int id; // maps to the column having the name id</w:t>
+      </w:r>
+      <w:r>
+        <w:rPr>
+          <w:rFonts w:ascii="Franklin Gothic Book" w:hAnsi="Franklin Gothic Book"/>
+          <w:sz w:val="24"/>
+          <w:szCs w:val="24"/>
+        </w:rPr>
+        <w:br/>
+        <w:t xml:space="preserve">    private String name; // maps to the column having the name ‘name’</w:t>
+      </w:r>
+      <w:r>
+        <w:rPr>
+          <w:rFonts w:ascii="Franklin Gothic Book" w:hAnsi="Franklin Gothic Book"/>
+          <w:sz w:val="24"/>
+          <w:szCs w:val="24"/>
+        </w:rPr>
+        <w:br/>
+        <w:t xml:space="preserve">    private LocalDate dob; // maps to dob</w:t>
+      </w:r>
+    </w:p>
+    <w:p>
+      <w:pPr>
+        <w:rPr>
+          <w:rFonts w:ascii="Franklin Gothic Book" w:hAnsi="Franklin Gothic Book"/>
+          <w:sz w:val="24"/>
+          <w:szCs w:val="24"/>
+        </w:rPr>
+      </w:pPr>
+      <w:r>
+        <w:rPr>
+          <w:rFonts w:ascii="Franklin Gothic Book" w:hAnsi="Franklin Gothic Book"/>
+          <w:sz w:val="24"/>
+          <w:szCs w:val="24"/>
+        </w:rPr>
+        <w:t>}</w:t>
+      </w:r>
+    </w:p>
+    <w:p>
+      <w:pPr>
+        <w:rPr>
+          <w:rFonts w:ascii="Franklin Gothic Book" w:hAnsi="Franklin Gothic Book"/>
+          <w:sz w:val="24"/>
+          <w:szCs w:val="24"/>
+        </w:rPr>
+      </w:pPr>
+      <w:r>
+        <w:rPr>
+          <w:rFonts w:ascii="Franklin Gothic Book" w:hAnsi="Franklin Gothic Book"/>
+          <w:sz w:val="24"/>
+          <w:szCs w:val="24"/>
+          <w:highlight w:val="yellow"/>
+        </w:rPr>
+        <w:t>@Id:</w:t>
+      </w:r>
+      <w:r>
+        <w:rPr>
+          <w:rFonts w:ascii="Franklin Gothic Book" w:hAnsi="Franklin Gothic Book"/>
+          <w:sz w:val="24"/>
+          <w:szCs w:val="24"/>
+        </w:rPr>
+        <w:t xml:space="preserve"> </w:t>
+      </w:r>
+      <w:r>
+        <w:rPr>
+          <w:rFonts w:ascii="Franklin Gothic Book" w:hAnsi="Franklin Gothic Book"/>
+          <w:sz w:val="24"/>
+          <w:szCs w:val="24"/>
+        </w:rPr>
+        <w:t xml:space="preserve">We need to use this on a property that maps to the primary key column, because in spring data jpa DB logics are automated, many queries are generated based on the primary key like find by </w:t>
+      </w:r>
+      <w:r>
+        <w:rPr>
+          <w:rFonts w:ascii="Franklin Gothic Book" w:hAnsi="Franklin Gothic Book"/>
+          <w:sz w:val="24"/>
+          <w:szCs w:val="24"/>
+        </w:rPr>
+        <w:t>primary key</w:t>
+      </w:r>
+      <w:r>
+        <w:rPr>
+          <w:rFonts w:ascii="Franklin Gothic Book" w:hAnsi="Franklin Gothic Book"/>
+          <w:sz w:val="24"/>
+          <w:szCs w:val="24"/>
+        </w:rPr>
+        <w:t xml:space="preserve">, delete by </w:t>
+      </w:r>
+      <w:r>
+        <w:rPr>
+          <w:rFonts w:ascii="Franklin Gothic Book" w:hAnsi="Franklin Gothic Book"/>
+          <w:sz w:val="24"/>
+          <w:szCs w:val="24"/>
+        </w:rPr>
+        <w:t>primary key</w:t>
+      </w:r>
+      <w:r>
+        <w:rPr>
+          <w:rFonts w:ascii="Franklin Gothic Book" w:hAnsi="Franklin Gothic Book"/>
+          <w:sz w:val="24"/>
+          <w:szCs w:val="24"/>
+        </w:rPr>
+        <w:t xml:space="preserve">, update by </w:t>
+      </w:r>
+      <w:r>
+        <w:rPr>
+          <w:rFonts w:ascii="Franklin Gothic Book" w:hAnsi="Franklin Gothic Book"/>
+          <w:sz w:val="24"/>
+          <w:szCs w:val="24"/>
+        </w:rPr>
+        <w:t>primary key</w:t>
+      </w:r>
+    </w:p>
+    <w:p>
+      <w:pPr>
+        <w:rPr>
+          <w:rFonts w:ascii="Franklin Gothic Book" w:hAnsi="Franklin Gothic Book"/>
+          <w:sz w:val="24"/>
+          <w:szCs w:val="24"/>
+        </w:rPr>
+      </w:pPr>
+    </w:p>
+    <w:p>
+      <w:pPr>
+        <w:rPr>
+          <w:rFonts w:ascii="Franklin Gothic Book" w:hAnsi="Franklin Gothic Book"/>
+          <w:sz w:val="24"/>
+          <w:szCs w:val="24"/>
+        </w:rPr>
+      </w:pPr>
+      <w:r>
+        <w:rPr>
+          <w:rFonts w:ascii="Franklin Gothic Book" w:hAnsi="Franklin Gothic Book"/>
+          <w:sz w:val="24"/>
+          <w:szCs w:val="24"/>
+          <w:highlight w:val="yellow"/>
+        </w:rPr>
+        <w:t>Repository interfaces:</w:t>
+      </w:r>
+      <w:r>
+        <w:rPr>
+          <w:rFonts w:ascii="Franklin Gothic Book" w:hAnsi="Franklin Gothic Book"/>
+          <w:sz w:val="24"/>
+          <w:szCs w:val="24"/>
+        </w:rPr>
+        <w:t xml:space="preserve"> These are the inbuilt interfaces that will make Spring Data JPA to automate the DB logics like CRUD operations based on the entity</w:t>
+      </w:r>
+      <w:r>
+        <w:rPr>
+          <w:rFonts w:ascii="Franklin Gothic Book" w:hAnsi="Franklin Gothic Book"/>
+          <w:sz w:val="24"/>
+          <w:szCs w:val="24"/>
+        </w:rPr>
+        <w:t>, these interfaces provide some inbuilt methods which can perform CRUD operations on the entity which reflects to the table</w:t>
+      </w:r>
+    </w:p>
+    <w:p>
+      <w:pPr>
+        <w:pStyle w:val="ListParagraph"/>
+        <w:numPr>
+          <w:ilvl w:val="0"/>
+          <w:numId w:val="11"/>
+        </w:numPr>
+        <w:rPr>
+          <w:rFonts w:ascii="Franklin Gothic Book" w:hAnsi="Franklin Gothic Book"/>
+          <w:sz w:val="24"/>
+          <w:szCs w:val="24"/>
+        </w:rPr>
+      </w:pPr>
+      <w:r>
+        <w:rPr>
+          <w:rFonts w:ascii="Franklin Gothic Book" w:hAnsi="Franklin Gothic Book"/>
+          <w:sz w:val="24"/>
+          <w:szCs w:val="24"/>
+        </w:rPr>
+        <w:t>CrudRepository&lt;T, ID&gt;: gives methods like save, findById, deleteById, findAll</w:t>
+      </w:r>
+    </w:p>
+    <w:p>
+      <w:pPr>
+        <w:pStyle w:val="ListParagraph"/>
+        <w:numPr>
+          <w:ilvl w:val="0"/>
+          <w:numId w:val="11"/>
+        </w:numPr>
+        <w:rPr>
+          <w:rFonts w:ascii="Franklin Gothic Book" w:hAnsi="Franklin Gothic Book"/>
+          <w:sz w:val="24"/>
+          <w:szCs w:val="24"/>
+        </w:rPr>
+      </w:pPr>
+      <w:r>
+        <w:rPr>
+          <w:rFonts w:ascii="Franklin Gothic Book" w:hAnsi="Franklin Gothic Book"/>
+          <w:sz w:val="24"/>
+          <w:szCs w:val="24"/>
+        </w:rPr>
+        <w:t>JpaRepository&lt;T, ID&gt;: extends CrudRepository and provides methods to sort</w:t>
+      </w:r>
+      <w:r>
+        <w:rPr>
+          <w:rFonts w:ascii="Franklin Gothic Book" w:hAnsi="Franklin Gothic Book"/>
+          <w:sz w:val="24"/>
+          <w:szCs w:val="24"/>
+        </w:rPr>
+        <w:t>, saving multiple objects and etc.</w:t>
+      </w:r>
+    </w:p>
+    <w:p>
+      <w:pPr>
+        <w:rPr>
+          <w:rFonts w:ascii="Franklin Gothic Book" w:hAnsi="Franklin Gothic Book"/>
+          <w:sz w:val="24"/>
+          <w:szCs w:val="24"/>
+        </w:rPr>
+      </w:pPr>
+      <w:r>
+        <w:rPr>
+          <w:rFonts w:ascii="Franklin Gothic Book" w:hAnsi="Franklin Gothic Book"/>
+          <w:sz w:val="24"/>
+          <w:szCs w:val="24"/>
+        </w:rPr>
+        <w:t>T: Is an entity class type</w:t>
+      </w:r>
+    </w:p>
+    <w:p>
+      <w:pPr>
+        <w:rPr>
+          <w:rFonts w:ascii="Franklin Gothic Book" w:hAnsi="Franklin Gothic Book"/>
+          <w:sz w:val="24"/>
+          <w:szCs w:val="24"/>
+        </w:rPr>
+      </w:pPr>
+      <w:r>
+        <w:rPr>
+          <w:rFonts w:ascii="Franklin Gothic Book" w:hAnsi="Franklin Gothic Book"/>
+          <w:sz w:val="24"/>
+          <w:szCs w:val="24"/>
+        </w:rPr>
+        <w:t>ID: Is a primary key class type</w:t>
+      </w:r>
+    </w:p>
+    <w:p>
+      <w:pPr>
+        <w:rPr>
+          <w:rFonts w:ascii="Franklin Gothic Book" w:hAnsi="Franklin Gothic Book"/>
+          <w:sz w:val="24"/>
+          <w:szCs w:val="24"/>
+        </w:rPr>
+      </w:pPr>
+      <w:r>
+        <w:rPr>
+          <w:rFonts w:ascii="Franklin Gothic Book" w:hAnsi="Franklin Gothic Book"/>
+          <w:sz w:val="24"/>
+          <w:szCs w:val="24"/>
+        </w:rPr>
+        <w:t>CrudRepository&lt;T, ID&gt; has following methods</w:t>
+      </w:r>
+    </w:p>
+    <w:p>
+      <w:pPr>
+        <w:pStyle w:val="ListParagraph"/>
+        <w:numPr>
+          <w:ilvl w:val="0"/>
+          <w:numId w:val="12"/>
+        </w:numPr>
+        <w:rPr>
+          <w:rFonts w:ascii="Franklin Gothic Book" w:hAnsi="Franklin Gothic Book"/>
+          <w:sz w:val="24"/>
+          <w:szCs w:val="24"/>
+        </w:rPr>
+      </w:pPr>
+      <w:r>
+        <w:rPr>
+          <w:rFonts w:ascii="Franklin Gothic Book" w:hAnsi="Franklin Gothic Book"/>
+          <w:sz w:val="24"/>
+          <w:szCs w:val="24"/>
+        </w:rPr>
+        <w:t xml:space="preserve">save(T): Here it saves the entity </w:t>
+      </w:r>
+    </w:p>
+    <w:p>
+      <w:pPr>
+        <w:pStyle w:val="ListParagraph"/>
+        <w:numPr>
+          <w:ilvl w:val="0"/>
+          <w:numId w:val="12"/>
+        </w:numPr>
+        <w:rPr>
+          <w:rFonts w:ascii="Franklin Gothic Book" w:hAnsi="Franklin Gothic Book"/>
+          <w:sz w:val="24"/>
+          <w:szCs w:val="24"/>
+        </w:rPr>
+      </w:pPr>
+      <w:r>
+        <w:rPr>
+          <w:rFonts w:ascii="Franklin Gothic Book" w:hAnsi="Franklin Gothic Book"/>
+          <w:sz w:val="24"/>
+          <w:szCs w:val="24"/>
+        </w:rPr>
+        <w:t>findById(ID): Here it accepts the id and returns the entity matching to the id</w:t>
+      </w:r>
+    </w:p>
+    <w:p>
+      <w:pPr>
+        <w:pStyle w:val="ListParagraph"/>
+        <w:numPr>
+          <w:ilvl w:val="0"/>
+          <w:numId w:val="12"/>
+        </w:numPr>
+        <w:rPr>
+          <w:rFonts w:ascii="Franklin Gothic Book" w:hAnsi="Franklin Gothic Book"/>
+          <w:sz w:val="24"/>
+          <w:szCs w:val="24"/>
+        </w:rPr>
+      </w:pPr>
+      <w:r>
+        <w:rPr>
+          <w:rFonts w:ascii="Franklin Gothic Book" w:hAnsi="Franklin Gothic Book"/>
+          <w:sz w:val="24"/>
+          <w:szCs w:val="24"/>
+        </w:rPr>
+        <w:t>deleteById(ID): Here it accepts the id &amp; deletes the entity matching to the id</w:t>
+      </w:r>
+    </w:p>
+    <w:p>
+      <w:pPr>
+        <w:pStyle w:val="ListParagraph"/>
+        <w:numPr>
+          <w:ilvl w:val="0"/>
+          <w:numId w:val="12"/>
+        </w:numPr>
+        <w:rPr>
+          <w:rFonts w:ascii="Franklin Gothic Book" w:hAnsi="Franklin Gothic Book"/>
+          <w:sz w:val="24"/>
+          <w:szCs w:val="24"/>
+        </w:rPr>
+      </w:pPr>
+      <w:r>
+        <w:rPr>
+          <w:rFonts w:ascii="Franklin Gothic Book" w:hAnsi="Franklin Gothic Book"/>
+          <w:sz w:val="24"/>
+          <w:szCs w:val="24"/>
+        </w:rPr>
+        <w:t>findAll(): It returns all the entities in List&lt;T&gt;</w:t>
+      </w:r>
+    </w:p>
+    <w:p>
+      <w:pPr>
+        <w:rPr>
+          <w:rFonts w:ascii="Franklin Gothic Book" w:hAnsi="Franklin Gothic Book"/>
+          <w:sz w:val="24"/>
+          <w:szCs w:val="24"/>
+        </w:rPr>
+      </w:pPr>
+      <w:r>
+        <w:rPr>
+          <w:rFonts w:ascii="Franklin Gothic Book" w:hAnsi="Franklin Gothic Book"/>
+          <w:sz w:val="24"/>
+          <w:szCs w:val="24"/>
+        </w:rPr>
+        <w:t>Our job is to inherit either CrudRepository or JpaRepository, but spring boot automates the implementation of the interface you create.</w:t>
+      </w:r>
+    </w:p>
+    <w:p>
+      <w:pPr>
+        <w:rPr>
+          <w:rFonts w:ascii="Franklin Gothic Book" w:hAnsi="Franklin Gothic Book"/>
+          <w:sz w:val="24"/>
+          <w:szCs w:val="24"/>
+        </w:rPr>
+      </w:pPr>
+      <w:r>
+        <w:rPr>
+          <w:rFonts w:ascii="Franklin Gothic Book" w:hAnsi="Franklin Gothic Book"/>
+          <w:sz w:val="24"/>
+          <w:szCs w:val="24"/>
+        </w:rPr>
+        <w:lastRenderedPageBreak/>
+        <w:t xml:space="preserve">interface ProfileRepository extends CrudRepository&lt;Profile, Integer&gt; { </w:t>
+      </w:r>
+      <w:r>
+        <w:rPr>
+          <w:rFonts w:ascii="Franklin Gothic Book" w:hAnsi="Franklin Gothic Book"/>
+          <w:sz w:val="24"/>
+          <w:szCs w:val="24"/>
+        </w:rPr>
+        <w:br/>
+        <w:t xml:space="preserve">  </w:t>
+      </w:r>
+      <w:r>
+        <w:rPr>
+          <w:rFonts w:ascii="Franklin Gothic Book" w:hAnsi="Franklin Gothic Book"/>
+          <w:sz w:val="24"/>
+          <w:szCs w:val="24"/>
+        </w:rPr>
+        <w:br/>
+        <w:t>}</w:t>
+      </w:r>
+    </w:p>
+    <w:p>
+      <w:pPr>
+        <w:rPr>
+          <w:rFonts w:ascii="Franklin Gothic Book" w:hAnsi="Franklin Gothic Book"/>
+          <w:sz w:val="24"/>
+          <w:szCs w:val="24"/>
+        </w:rPr>
+      </w:pPr>
+      <w:r>
+        <w:rPr>
+          <w:rFonts w:ascii="Franklin Gothic Book" w:hAnsi="Franklin Gothic Book"/>
+          <w:sz w:val="24"/>
+          <w:szCs w:val="24"/>
+        </w:rPr>
+        <w:t>Now ProfileRepository gets all the methods of CrudRepository in the form as</w:t>
+      </w:r>
+    </w:p>
+    <w:p>
+      <w:pPr>
+        <w:rPr>
+          <w:rFonts w:ascii="Franklin Gothic Book" w:hAnsi="Franklin Gothic Book"/>
+          <w:sz w:val="24"/>
+          <w:szCs w:val="24"/>
+        </w:rPr>
+      </w:pPr>
+      <w:r>
+        <w:rPr>
+          <w:rFonts w:ascii="Franklin Gothic Book" w:hAnsi="Franklin Gothic Book"/>
+          <w:sz w:val="24"/>
+          <w:szCs w:val="24"/>
+        </w:rPr>
+        <w:t>save(T) = save(Profile)</w:t>
+      </w:r>
+    </w:p>
+    <w:p>
+      <w:pPr>
+        <w:rPr>
+          <w:rFonts w:ascii="Franklin Gothic Book" w:hAnsi="Franklin Gothic Book"/>
+          <w:sz w:val="24"/>
+          <w:szCs w:val="24"/>
+        </w:rPr>
+      </w:pPr>
+      <w:r>
+        <w:rPr>
+          <w:rFonts w:ascii="Franklin Gothic Book" w:hAnsi="Franklin Gothic Book"/>
+          <w:sz w:val="24"/>
+          <w:szCs w:val="24"/>
+        </w:rPr>
+        <w:t>findById(ID) = findById(Integer)</w:t>
+      </w:r>
+    </w:p>
+    <w:p>
+      <w:pPr>
+        <w:rPr>
+          <w:rFonts w:ascii="Franklin Gothic Book" w:hAnsi="Franklin Gothic Book"/>
+          <w:sz w:val="24"/>
+          <w:szCs w:val="24"/>
+        </w:rPr>
+      </w:pPr>
+      <w:r>
+        <w:rPr>
+          <w:rFonts w:ascii="Franklin Gothic Book" w:hAnsi="Franklin Gothic Book"/>
+          <w:sz w:val="24"/>
+          <w:szCs w:val="24"/>
+        </w:rPr>
+        <w:t xml:space="preserve">All the methods of ProfileRepository will auto-implemented so that when you call the methods like save, deleteById, findById the reflect to the profile entity </w:t>
+      </w:r>
+      <w:r>
+        <w:rPr>
+          <w:rFonts w:ascii="Franklin Gothic Book" w:hAnsi="Franklin Gothic Book"/>
+          <w:sz w:val="24"/>
+          <w:szCs w:val="24"/>
+        </w:rPr>
+        <w:t>i.e., profile table.</w:t>
+      </w:r>
+    </w:p>
+    <w:p>
+      <w:pPr>
+        <w:rPr>
+          <w:rFonts w:ascii="Franklin Gothic Book" w:hAnsi="Franklin Gothic Book"/>
+          <w:sz w:val="24"/>
+          <w:szCs w:val="24"/>
+        </w:rPr>
+      </w:pPr>
+      <w:r>
+        <w:rPr>
+          <w:rFonts w:ascii="Franklin Gothic Book" w:hAnsi="Franklin Gothic Book"/>
+          <w:sz w:val="24"/>
+          <w:szCs w:val="24"/>
+        </w:rPr>
+        <w:t>Service layer must only use the object of this auto-implemented class</w:t>
+      </w:r>
+    </w:p>
+    <w:p>
+      <w:pPr>
+        <w:rPr>
+          <w:rFonts w:ascii="Franklin Gothic Book" w:hAnsi="Franklin Gothic Book"/>
+          <w:sz w:val="24"/>
+          <w:szCs w:val="24"/>
+        </w:rPr>
+      </w:pPr>
+      <w:r>
+        <w:rPr>
+          <w:rFonts w:ascii="Franklin Gothic Book" w:hAnsi="Franklin Gothic Book"/>
+          <w:sz w:val="24"/>
+          <w:szCs w:val="24"/>
+        </w:rPr>
+        <w:t>@Autowired</w:t>
+      </w:r>
+      <w:r>
+        <w:rPr>
+          <w:rFonts w:ascii="Franklin Gothic Book" w:hAnsi="Franklin Gothic Book"/>
+          <w:sz w:val="24"/>
+          <w:szCs w:val="24"/>
+        </w:rPr>
+        <w:br/>
+        <w:t>private ProfileRepository profileDao;</w:t>
+      </w:r>
+    </w:p>
+    <w:p>
+      <w:pPr>
+        <w:rPr>
+          <w:rFonts w:ascii="Franklin Gothic Book" w:hAnsi="Franklin Gothic Book"/>
+          <w:sz w:val="24"/>
+          <w:szCs w:val="24"/>
+        </w:rPr>
+      </w:pPr>
+      <w:r>
+        <w:rPr>
+          <w:rFonts w:ascii="Franklin Gothic Book" w:hAnsi="Franklin Gothic Book"/>
+          <w:sz w:val="24"/>
+          <w:szCs w:val="24"/>
+          <w:highlight w:val="yellow"/>
+        </w:rPr>
+        <w:t>Things to create</w:t>
+      </w:r>
+    </w:p>
+    <w:p>
+      <w:pPr>
+        <w:pStyle w:val="ListParagraph"/>
+        <w:numPr>
+          <w:ilvl w:val="0"/>
+          <w:numId w:val="13"/>
+        </w:numPr>
+        <w:rPr>
+          <w:rFonts w:ascii="Franklin Gothic Book" w:hAnsi="Franklin Gothic Book"/>
+          <w:sz w:val="24"/>
+          <w:szCs w:val="24"/>
+        </w:rPr>
+      </w:pPr>
+      <w:r>
+        <w:rPr>
+          <w:rFonts w:ascii="Franklin Gothic Book" w:hAnsi="Franklin Gothic Book"/>
+          <w:sz w:val="24"/>
+          <w:szCs w:val="24"/>
+        </w:rPr>
+        <w:t>Profile entity: Using @Entity, @Id, @GeneratedValue</w:t>
+      </w:r>
+    </w:p>
+    <w:p>
+      <w:pPr>
+        <w:pStyle w:val="ListParagraph"/>
+        <w:numPr>
+          <w:ilvl w:val="0"/>
+          <w:numId w:val="13"/>
+        </w:numPr>
+        <w:rPr>
+          <w:rFonts w:ascii="Franklin Gothic Book" w:hAnsi="Franklin Gothic Book"/>
+          <w:sz w:val="24"/>
+          <w:szCs w:val="24"/>
+        </w:rPr>
+      </w:pPr>
+      <w:r>
+        <w:rPr>
+          <w:rFonts w:ascii="Franklin Gothic Book" w:hAnsi="Franklin Gothic Book"/>
+          <w:sz w:val="24"/>
+          <w:szCs w:val="24"/>
+        </w:rPr>
+        <w:t>ProfileRepository to extend CrudRepository&lt;Profile, Integer&gt;</w:t>
+      </w:r>
+      <w:r>
+        <w:rPr>
+          <w:rFonts w:ascii="Franklin Gothic Book" w:hAnsi="Franklin Gothic Book"/>
+          <w:sz w:val="24"/>
+          <w:szCs w:val="24"/>
+        </w:rPr>
+        <w:t xml:space="preserve"> or JpaRepository&lt;Profile, Integer&gt;</w:t>
+      </w:r>
+    </w:p>
+    <w:p>
+      <w:pPr>
+        <w:pStyle w:val="ListParagraph"/>
+        <w:numPr>
+          <w:ilvl w:val="0"/>
+          <w:numId w:val="13"/>
+        </w:numPr>
+        <w:rPr>
+          <w:rFonts w:ascii="Franklin Gothic Book" w:hAnsi="Franklin Gothic Book"/>
+          <w:sz w:val="24"/>
+          <w:szCs w:val="24"/>
+        </w:rPr>
+      </w:pPr>
+      <w:r>
+        <w:rPr>
+          <w:rFonts w:ascii="Franklin Gothic Book" w:hAnsi="Franklin Gothic Book"/>
+          <w:sz w:val="24"/>
+          <w:szCs w:val="24"/>
+        </w:rPr>
+        <w:t>Autowire the ProfileRepository in the service layer</w:t>
+      </w:r>
+    </w:p>
+    <w:p>
+      <w:pPr>
+        <w:pStyle w:val="ListParagraph"/>
+        <w:numPr>
+          <w:ilvl w:val="0"/>
+          <w:numId w:val="13"/>
+        </w:numPr>
+        <w:rPr>
+          <w:rFonts w:ascii="Franklin Gothic Book" w:hAnsi="Franklin Gothic Book"/>
+          <w:sz w:val="24"/>
+          <w:szCs w:val="24"/>
+        </w:rPr>
+      </w:pPr>
+      <w:r>
+        <w:rPr>
+          <w:rFonts w:ascii="Franklin Gothic Book" w:hAnsi="Franklin Gothic Book"/>
+          <w:sz w:val="24"/>
+          <w:szCs w:val="24"/>
+        </w:rPr>
+        <w:t xml:space="preserve">@Service: </w:t>
+      </w:r>
+      <w:r>
+        <w:rPr>
+          <w:rFonts w:ascii="Franklin Gothic Book" w:hAnsi="Franklin Gothic Book"/>
+          <w:sz w:val="24"/>
+          <w:szCs w:val="24"/>
+        </w:rPr>
+        <w:t xml:space="preserve">Service layer must have methods to call ProfileRepository methods like save, deleteById, findById, </w:t>
+      </w:r>
+      <w:r>
+        <w:rPr>
+          <w:rFonts w:ascii="Franklin Gothic Book" w:hAnsi="Franklin Gothic Book"/>
+          <w:sz w:val="24"/>
+          <w:szCs w:val="24"/>
+        </w:rPr>
+        <w:t>findAll</w:t>
+      </w:r>
+    </w:p>
+    <w:p>
+      <w:pPr>
+        <w:pStyle w:val="ListParagraph"/>
+        <w:numPr>
+          <w:ilvl w:val="0"/>
+          <w:numId w:val="13"/>
+        </w:numPr>
+        <w:rPr>
+          <w:rFonts w:ascii="Franklin Gothic Book" w:hAnsi="Franklin Gothic Book"/>
+          <w:sz w:val="24"/>
+          <w:szCs w:val="24"/>
+        </w:rPr>
+      </w:pPr>
+      <w:r>
+        <w:rPr>
+          <w:rFonts w:ascii="Franklin Gothic Book" w:hAnsi="Franklin Gothic Book"/>
+          <w:sz w:val="24"/>
+          <w:szCs w:val="24"/>
+        </w:rPr>
+        <w:t>Controller layer must autowire</w:t>
+      </w:r>
+      <w:r>
+        <w:rPr>
+          <w:rFonts w:ascii="Franklin Gothic Book" w:hAnsi="Franklin Gothic Book"/>
+          <w:sz w:val="24"/>
+          <w:szCs w:val="24"/>
+        </w:rPr>
+        <w:t xml:space="preserve"> </w:t>
+      </w:r>
+      <w:r>
+        <w:rPr>
+          <w:rFonts w:ascii="Franklin Gothic Book" w:hAnsi="Franklin Gothic Book"/>
+          <w:sz w:val="24"/>
+          <w:szCs w:val="24"/>
+        </w:rPr>
+        <w:t xml:space="preserve">service layer </w:t>
+      </w:r>
+    </w:p>
+    <w:p>
+      <w:pPr>
+        <w:pStyle w:val="ListParagraph"/>
+        <w:numPr>
+          <w:ilvl w:val="0"/>
+          <w:numId w:val="13"/>
+        </w:numPr>
+        <w:rPr>
+          <w:rFonts w:ascii="Franklin Gothic Book" w:hAnsi="Franklin Gothic Book"/>
+          <w:sz w:val="24"/>
+          <w:szCs w:val="24"/>
+        </w:rPr>
+      </w:pPr>
+      <w:r>
+        <w:rPr>
+          <w:rFonts w:ascii="Franklin Gothic Book" w:hAnsi="Franklin Gothic Book"/>
+          <w:sz w:val="24"/>
+          <w:szCs w:val="24"/>
+        </w:rPr>
+        <w:t>application.properties: Must have database credentials</w:t>
+      </w:r>
+    </w:p>
     <w:sectPr>
       <w:pgSz w:w="12240" w:h="15840"/>
       <w:pgMar w:top="1440" w:right="1440" w:bottom="1440" w:left="1440" w:header="720" w:footer="720" w:gutter="0"/>
@@ -4449,6 +6054,184 @@
     </w:lvl>
   </w:abstractNum>
   <w:abstractNum w:abstractNumId="3" w15:restartNumberingAfterBreak="0">
+    <w:nsid w:val="14152EA6"/>
+    <w:multiLevelType w:val="hybridMultilevel"/>
+    <w:tmpl w:val="A0AA1484"/>
+    <w:lvl w:ilvl="0" w:tplc="0409000F">
+      <w:start w:val="1"/>
+      <w:numFmt w:val="decimal"/>
+      <w:lvlText w:val="%1."/>
+      <w:lvlJc w:val="left"/>
+      <w:pPr>
+        <w:ind w:left="720" w:hanging="360"/>
+      </w:pPr>
+      <w:rPr>
+        <w:rFonts w:hint="default"/>
+      </w:rPr>
+    </w:lvl>
+    <w:lvl w:ilvl="1" w:tplc="04090019" w:tentative="1">
+      <w:start w:val="1"/>
+      <w:numFmt w:val="lowerLetter"/>
+      <w:lvlText w:val="%2."/>
+      <w:lvlJc w:val="left"/>
+      <w:pPr>
+        <w:ind w:left="1440" w:hanging="360"/>
+      </w:pPr>
+    </w:lvl>
+    <w:lvl w:ilvl="2" w:tplc="0409001B" w:tentative="1">
+      <w:start w:val="1"/>
+      <w:numFmt w:val="lowerRoman"/>
+      <w:lvlText w:val="%3."/>
+      <w:lvlJc w:val="right"/>
+      <w:pPr>
+        <w:ind w:left="2160" w:hanging="180"/>
+      </w:pPr>
+    </w:lvl>
+    <w:lvl w:ilvl="3" w:tplc="0409000F" w:tentative="1">
+      <w:start w:val="1"/>
+      <w:numFmt w:val="decimal"/>
+      <w:lvlText w:val="%4."/>
+      <w:lvlJc w:val="left"/>
+      <w:pPr>
+        <w:ind w:left="2880" w:hanging="360"/>
+      </w:pPr>
+    </w:lvl>
+    <w:lvl w:ilvl="4" w:tplc="04090019" w:tentative="1">
+      <w:start w:val="1"/>
+      <w:numFmt w:val="lowerLetter"/>
+      <w:lvlText w:val="%5."/>
+      <w:lvlJc w:val="left"/>
+      <w:pPr>
+        <w:ind w:left="3600" w:hanging="360"/>
+      </w:pPr>
+    </w:lvl>
+    <w:lvl w:ilvl="5" w:tplc="0409001B" w:tentative="1">
+      <w:start w:val="1"/>
+      <w:numFmt w:val="lowerRoman"/>
+      <w:lvlText w:val="%6."/>
+      <w:lvlJc w:val="right"/>
+      <w:pPr>
+        <w:ind w:left="4320" w:hanging="180"/>
+      </w:pPr>
+    </w:lvl>
+    <w:lvl w:ilvl="6" w:tplc="0409000F" w:tentative="1">
+      <w:start w:val="1"/>
+      <w:numFmt w:val="decimal"/>
+      <w:lvlText w:val="%7."/>
+      <w:lvlJc w:val="left"/>
+      <w:pPr>
+        <w:ind w:left="5040" w:hanging="360"/>
+      </w:pPr>
+    </w:lvl>
+    <w:lvl w:ilvl="7" w:tplc="04090019" w:tentative="1">
+      <w:start w:val="1"/>
+      <w:numFmt w:val="lowerLetter"/>
+      <w:lvlText w:val="%8."/>
+      <w:lvlJc w:val="left"/>
+      <w:pPr>
+        <w:ind w:left="5760" w:hanging="360"/>
+      </w:pPr>
+    </w:lvl>
+    <w:lvl w:ilvl="8" w:tplc="0409001B" w:tentative="1">
+      <w:start w:val="1"/>
+      <w:numFmt w:val="lowerRoman"/>
+      <w:lvlText w:val="%9."/>
+      <w:lvlJc w:val="right"/>
+      <w:pPr>
+        <w:ind w:left="6480" w:hanging="180"/>
+      </w:pPr>
+    </w:lvl>
+  </w:abstractNum>
+  <w:abstractNum w:abstractNumId="4" w15:restartNumberingAfterBreak="0">
+    <w:nsid w:val="18D54D9A"/>
+    <w:multiLevelType w:val="hybridMultilevel"/>
+    <w:tmpl w:val="E19CA0CA"/>
+    <w:lvl w:ilvl="0" w:tplc="0409000F">
+      <w:start w:val="1"/>
+      <w:numFmt w:val="decimal"/>
+      <w:lvlText w:val="%1."/>
+      <w:lvlJc w:val="left"/>
+      <w:pPr>
+        <w:ind w:left="720" w:hanging="360"/>
+      </w:pPr>
+      <w:rPr>
+        <w:rFonts w:hint="default"/>
+      </w:rPr>
+    </w:lvl>
+    <w:lvl w:ilvl="1" w:tplc="04090019" w:tentative="1">
+      <w:start w:val="1"/>
+      <w:numFmt w:val="lowerLetter"/>
+      <w:lvlText w:val="%2."/>
+      <w:lvlJc w:val="left"/>
+      <w:pPr>
+        <w:ind w:left="1440" w:hanging="360"/>
+      </w:pPr>
+    </w:lvl>
+    <w:lvl w:ilvl="2" w:tplc="0409001B" w:tentative="1">
+      <w:start w:val="1"/>
+      <w:numFmt w:val="lowerRoman"/>
+      <w:lvlText w:val="%3."/>
+      <w:lvlJc w:val="right"/>
+      <w:pPr>
+        <w:ind w:left="2160" w:hanging="180"/>
+      </w:pPr>
+    </w:lvl>
+    <w:lvl w:ilvl="3" w:tplc="0409000F" w:tentative="1">
+      <w:start w:val="1"/>
+      <w:numFmt w:val="decimal"/>
+      <w:lvlText w:val="%4."/>
+      <w:lvlJc w:val="left"/>
+      <w:pPr>
+        <w:ind w:left="2880" w:hanging="360"/>
+      </w:pPr>
+    </w:lvl>
+    <w:lvl w:ilvl="4" w:tplc="04090019" w:tentative="1">
+      <w:start w:val="1"/>
+      <w:numFmt w:val="lowerLetter"/>
+      <w:lvlText w:val="%5."/>
+      <w:lvlJc w:val="left"/>
+      <w:pPr>
+        <w:ind w:left="3600" w:hanging="360"/>
+      </w:pPr>
+    </w:lvl>
+    <w:lvl w:ilvl="5" w:tplc="0409001B" w:tentative="1">
+      <w:start w:val="1"/>
+      <w:numFmt w:val="lowerRoman"/>
+      <w:lvlText w:val="%6."/>
+      <w:lvlJc w:val="right"/>
+      <w:pPr>
+        <w:ind w:left="4320" w:hanging="180"/>
+      </w:pPr>
+    </w:lvl>
+    <w:lvl w:ilvl="6" w:tplc="0409000F" w:tentative="1">
+      <w:start w:val="1"/>
+      <w:numFmt w:val="decimal"/>
+      <w:lvlText w:val="%7."/>
+      <w:lvlJc w:val="left"/>
+      <w:pPr>
+        <w:ind w:left="5040" w:hanging="360"/>
+      </w:pPr>
+    </w:lvl>
+    <w:lvl w:ilvl="7" w:tplc="04090019" w:tentative="1">
+      <w:start w:val="1"/>
+      <w:numFmt w:val="lowerLetter"/>
+      <w:lvlText w:val="%8."/>
+      <w:lvlJc w:val="left"/>
+      <w:pPr>
+        <w:ind w:left="5760" w:hanging="360"/>
+      </w:pPr>
+    </w:lvl>
+    <w:lvl w:ilvl="8" w:tplc="0409001B" w:tentative="1">
+      <w:start w:val="1"/>
+      <w:numFmt w:val="lowerRoman"/>
+      <w:lvlText w:val="%9."/>
+      <w:lvlJc w:val="right"/>
+      <w:pPr>
+        <w:ind w:left="6480" w:hanging="180"/>
+      </w:pPr>
+    </w:lvl>
+  </w:abstractNum>
+  <w:abstractNum w:abstractNumId="5" w15:restartNumberingAfterBreak="0">
     <w:nsid w:val="1F8A3782"/>
     <w:multiLevelType w:val="hybridMultilevel"/>
     <w:tmpl w:val="1FA69DF4"/>
@@ -4537,7 +6320,7 @@
       </w:pPr>
     </w:lvl>
   </w:abstractNum>
-  <w:abstractNum w:abstractNumId="4" w15:restartNumberingAfterBreak="0">
+  <w:abstractNum w:abstractNumId="6" w15:restartNumberingAfterBreak="0">
     <w:nsid w:val="3F710AC4"/>
     <w:multiLevelType w:val="hybridMultilevel"/>
     <w:tmpl w:val="AF086072"/>
@@ -4649,7 +6432,7 @@
       </w:rPr>
     </w:lvl>
   </w:abstractNum>
-  <w:abstractNum w:abstractNumId="5" w15:restartNumberingAfterBreak="0">
+  <w:abstractNum w:abstractNumId="7" w15:restartNumberingAfterBreak="0">
     <w:nsid w:val="56942854"/>
     <w:multiLevelType w:val="hybridMultilevel"/>
     <w:tmpl w:val="7444E0FA"/>
@@ -4738,7 +6521,185 @@
       </w:pPr>
     </w:lvl>
   </w:abstractNum>
-  <w:abstractNum w:abstractNumId="6" w15:restartNumberingAfterBreak="0">
+  <w:abstractNum w:abstractNumId="8" w15:restartNumberingAfterBreak="0">
+    <w:nsid w:val="60C40D74"/>
+    <w:multiLevelType w:val="hybridMultilevel"/>
+    <w:tmpl w:val="CD60877C"/>
+    <w:lvl w:ilvl="0" w:tplc="0409000F">
+      <w:start w:val="1"/>
+      <w:numFmt w:val="decimal"/>
+      <w:lvlText w:val="%1."/>
+      <w:lvlJc w:val="left"/>
+      <w:pPr>
+        <w:ind w:left="720" w:hanging="360"/>
+      </w:pPr>
+      <w:rPr>
+        <w:rFonts w:hint="default"/>
+      </w:rPr>
+    </w:lvl>
+    <w:lvl w:ilvl="1" w:tplc="04090019" w:tentative="1">
+      <w:start w:val="1"/>
+      <w:numFmt w:val="lowerLetter"/>
+      <w:lvlText w:val="%2."/>
+      <w:lvlJc w:val="left"/>
+      <w:pPr>
+        <w:ind w:left="1440" w:hanging="360"/>
+      </w:pPr>
+    </w:lvl>
+    <w:lvl w:ilvl="2" w:tplc="0409001B" w:tentative="1">
+      <w:start w:val="1"/>
+      <w:numFmt w:val="lowerRoman"/>
+      <w:lvlText w:val="%3."/>
+      <w:lvlJc w:val="right"/>
+      <w:pPr>
+        <w:ind w:left="2160" w:hanging="180"/>
+      </w:pPr>
+    </w:lvl>
+    <w:lvl w:ilvl="3" w:tplc="0409000F" w:tentative="1">
+      <w:start w:val="1"/>
+      <w:numFmt w:val="decimal"/>
+      <w:lvlText w:val="%4."/>
+      <w:lvlJc w:val="left"/>
+      <w:pPr>
+        <w:ind w:left="2880" w:hanging="360"/>
+      </w:pPr>
+    </w:lvl>
+    <w:lvl w:ilvl="4" w:tplc="04090019" w:tentative="1">
+      <w:start w:val="1"/>
+      <w:numFmt w:val="lowerLetter"/>
+      <w:lvlText w:val="%5."/>
+      <w:lvlJc w:val="left"/>
+      <w:pPr>
+        <w:ind w:left="3600" w:hanging="360"/>
+      </w:pPr>
+    </w:lvl>
+    <w:lvl w:ilvl="5" w:tplc="0409001B" w:tentative="1">
+      <w:start w:val="1"/>
+      <w:numFmt w:val="lowerRoman"/>
+      <w:lvlText w:val="%6."/>
+      <w:lvlJc w:val="right"/>
+      <w:pPr>
+        <w:ind w:left="4320" w:hanging="180"/>
+      </w:pPr>
+    </w:lvl>
+    <w:lvl w:ilvl="6" w:tplc="0409000F" w:tentative="1">
+      <w:start w:val="1"/>
+      <w:numFmt w:val="decimal"/>
+      <w:lvlText w:val="%7."/>
+      <w:lvlJc w:val="left"/>
+      <w:pPr>
+        <w:ind w:left="5040" w:hanging="360"/>
+      </w:pPr>
+    </w:lvl>
+    <w:lvl w:ilvl="7" w:tplc="04090019" w:tentative="1">
+      <w:start w:val="1"/>
+      <w:numFmt w:val="lowerLetter"/>
+      <w:lvlText w:val="%8."/>
+      <w:lvlJc w:val="left"/>
+      <w:pPr>
+        <w:ind w:left="5760" w:hanging="360"/>
+      </w:pPr>
+    </w:lvl>
+    <w:lvl w:ilvl="8" w:tplc="0409001B" w:tentative="1">
+      <w:start w:val="1"/>
+      <w:numFmt w:val="lowerRoman"/>
+      <w:lvlText w:val="%9."/>
+      <w:lvlJc w:val="right"/>
+      <w:pPr>
+        <w:ind w:left="6480" w:hanging="180"/>
+      </w:pPr>
+    </w:lvl>
+  </w:abstractNum>
+  <w:abstractNum w:abstractNumId="9" w15:restartNumberingAfterBreak="0">
+    <w:nsid w:val="63D826D9"/>
+    <w:multiLevelType w:val="hybridMultilevel"/>
+    <w:tmpl w:val="F558F4E0"/>
+    <w:lvl w:ilvl="0" w:tplc="0409000F">
+      <w:start w:val="1"/>
+      <w:numFmt w:val="decimal"/>
+      <w:lvlText w:val="%1."/>
+      <w:lvlJc w:val="left"/>
+      <w:pPr>
+        <w:ind w:left="720" w:hanging="360"/>
+      </w:pPr>
+      <w:rPr>
+        <w:rFonts w:hint="default"/>
+      </w:rPr>
+    </w:lvl>
+    <w:lvl w:ilvl="1" w:tplc="04090019" w:tentative="1">
+      <w:start w:val="1"/>
+      <w:numFmt w:val="lowerLetter"/>
+      <w:lvlText w:val="%2."/>
+      <w:lvlJc w:val="left"/>
+      <w:pPr>
+        <w:ind w:left="1440" w:hanging="360"/>
+      </w:pPr>
+    </w:lvl>
+    <w:lvl w:ilvl="2" w:tplc="0409001B" w:tentative="1">
+      <w:start w:val="1"/>
+      <w:numFmt w:val="lowerRoman"/>
+      <w:lvlText w:val="%3."/>
+      <w:lvlJc w:val="right"/>
+      <w:pPr>
+        <w:ind w:left="2160" w:hanging="180"/>
+      </w:pPr>
+    </w:lvl>
+    <w:lvl w:ilvl="3" w:tplc="0409000F" w:tentative="1">
+      <w:start w:val="1"/>
+      <w:numFmt w:val="decimal"/>
+      <w:lvlText w:val="%4."/>
+      <w:lvlJc w:val="left"/>
+      <w:pPr>
+        <w:ind w:left="2880" w:hanging="360"/>
+      </w:pPr>
+    </w:lvl>
+    <w:lvl w:ilvl="4" w:tplc="04090019" w:tentative="1">
+      <w:start w:val="1"/>
+      <w:numFmt w:val="lowerLetter"/>
+      <w:lvlText w:val="%5."/>
+      <w:lvlJc w:val="left"/>
+      <w:pPr>
+        <w:ind w:left="3600" w:hanging="360"/>
+      </w:pPr>
+    </w:lvl>
+    <w:lvl w:ilvl="5" w:tplc="0409001B" w:tentative="1">
+      <w:start w:val="1"/>
+      <w:numFmt w:val="lowerRoman"/>
+      <w:lvlText w:val="%6."/>
+      <w:lvlJc w:val="right"/>
+      <w:pPr>
+        <w:ind w:left="4320" w:hanging="180"/>
+      </w:pPr>
+    </w:lvl>
+    <w:lvl w:ilvl="6" w:tplc="0409000F" w:tentative="1">
+      <w:start w:val="1"/>
+      <w:numFmt w:val="decimal"/>
+      <w:lvlText w:val="%7."/>
+      <w:lvlJc w:val="left"/>
+      <w:pPr>
+        <w:ind w:left="5040" w:hanging="360"/>
+      </w:pPr>
+    </w:lvl>
+    <w:lvl w:ilvl="7" w:tplc="04090019" w:tentative="1">
+      <w:start w:val="1"/>
+      <w:numFmt w:val="lowerLetter"/>
+      <w:lvlText w:val="%8."/>
+      <w:lvlJc w:val="left"/>
+      <w:pPr>
+        <w:ind w:left="5760" w:hanging="360"/>
+      </w:pPr>
+    </w:lvl>
+    <w:lvl w:ilvl="8" w:tplc="0409001B" w:tentative="1">
+      <w:start w:val="1"/>
+      <w:numFmt w:val="lowerRoman"/>
+      <w:lvlText w:val="%9."/>
+      <w:lvlJc w:val="right"/>
+      <w:pPr>
+        <w:ind w:left="6480" w:hanging="180"/>
+      </w:pPr>
+    </w:lvl>
+  </w:abstractNum>
+  <w:abstractNum w:abstractNumId="10" w15:restartNumberingAfterBreak="0">
     <w:nsid w:val="686B1B73"/>
     <w:multiLevelType w:val="hybridMultilevel"/>
     <w:tmpl w:val="01E05E76"/>
@@ -4827,7 +6788,7 @@
       </w:pPr>
     </w:lvl>
   </w:abstractNum>
-  <w:abstractNum w:abstractNumId="7" w15:restartNumberingAfterBreak="0">
+  <w:abstractNum w:abstractNumId="11" w15:restartNumberingAfterBreak="0">
     <w:nsid w:val="711F7269"/>
     <w:multiLevelType w:val="hybridMultilevel"/>
     <w:tmpl w:val="EAC64460"/>
@@ -4916,7 +6877,7 @@
       </w:pPr>
     </w:lvl>
   </w:abstractNum>
-  <w:abstractNum w:abstractNumId="8" w15:restartNumberingAfterBreak="0">
+  <w:abstractNum w:abstractNumId="12" w15:restartNumberingAfterBreak="0">
     <w:nsid w:val="72FD12AE"/>
     <w:multiLevelType w:val="hybridMultilevel"/>
     <w:tmpl w:val="4DF2CDB2"/>
@@ -5006,31 +6967,43 @@
     </w:lvl>
   </w:abstractNum>
   <w:num w:numId="1" w16cid:durableId="1111126516">
-    <w:abstractNumId w:val="4"/>
+    <w:abstractNumId w:val="6"/>
   </w:num>
   <w:num w:numId="2" w16cid:durableId="331875343">
     <w:abstractNumId w:val="2"/>
   </w:num>
   <w:num w:numId="3" w16cid:durableId="549726084">
-    <w:abstractNumId w:val="5"/>
+    <w:abstractNumId w:val="7"/>
   </w:num>
   <w:num w:numId="4" w16cid:durableId="932982116">
-    <w:abstractNumId w:val="3"/>
+    <w:abstractNumId w:val="5"/>
   </w:num>
   <w:num w:numId="5" w16cid:durableId="2073043530">
     <w:abstractNumId w:val="0"/>
   </w:num>
   <w:num w:numId="6" w16cid:durableId="885331278">
-    <w:abstractNumId w:val="7"/>
+    <w:abstractNumId w:val="11"/>
   </w:num>
   <w:num w:numId="7" w16cid:durableId="55712910">
-    <w:abstractNumId w:val="8"/>
+    <w:abstractNumId w:val="12"/>
   </w:num>
   <w:num w:numId="8" w16cid:durableId="1646810744">
-    <w:abstractNumId w:val="6"/>
+    <w:abstractNumId w:val="10"/>
   </w:num>
   <w:num w:numId="9" w16cid:durableId="478692451">
     <w:abstractNumId w:val="1"/>
+  </w:num>
+  <w:num w:numId="10" w16cid:durableId="221453593">
+    <w:abstractNumId w:val="9"/>
+  </w:num>
+  <w:num w:numId="11" w16cid:durableId="16781481">
+    <w:abstractNumId w:val="8"/>
+  </w:num>
+  <w:num w:numId="12" w16cid:durableId="1507403703">
+    <w:abstractNumId w:val="3"/>
+  </w:num>
+  <w:num w:numId="13" w16cid:durableId="1935284501">
+    <w:abstractNumId w:val="4"/>
   </w:num>
 </w:numbering>
 </file>

</xml_diff>